<commit_message>
Registro de prestamos CU
agregar todos lo CU relacionados a prestamos a uno solo llamado
"prestamos de materiales".
</commit_message>
<xml_diff>
--- a/DocumentoFinalEPS.docx
+++ b/DocumentoFinalEPS.docx
@@ -522,7 +522,7 @@
               </mc:Choice>
               <mc:Fallback>
                 <w:pict>
-                  <v:group w14:anchorId="1A49B08A" id="Grupo 149" o:spid="_x0000_s1026" style="position:absolute;margin-left:0;margin-top:0;width:8in;height:95.7pt;z-index:251658240;mso-width-percent:941;mso-height-percent:121;mso-top-percent:23;mso-position-horizontal:center;mso-position-horizontal-relative:page;mso-position-vertical-relative:page;mso-width-percent:941;mso-height-percent:121;mso-top-percent:23" coordorigin="" coordsize="73152,12161" o:gfxdata="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">
+                  <v:group w14:anchorId="4F0ACDEA" id="Grupo 149" o:spid="_x0000_s1026" style="position:absolute;margin-left:0;margin-top:0;width:8in;height:95.7pt;z-index:251658240;mso-width-percent:941;mso-height-percent:121;mso-top-percent:23;mso-position-horizontal:center;mso-position-horizontal-relative:page;mso-position-vertical-relative:page;mso-width-percent:941;mso-height-percent:121;mso-top-percent:23" coordorigin="" coordsize="73152,12161" o:gfxdata="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">
                     <v:shape id="Rectángulo 51" o:spid="_x0000_s1027" style="position:absolute;width:73152;height:11303;visibility:visible;mso-wrap-style:square;v-text-anchor:middle" coordsize="7312660,1129665" o:gfxdata="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" path="m,l7312660,r,1129665l3619500,733425,,1091565,,xe" fillcolor="#5b9bd5 [3204]" stroked="f" strokeweight="1pt">
                       <v:stroke joinstyle="miter"/>
                       <v:path arrowok="t" o:connecttype="custom" o:connectlocs="0,0;7315200,0;7315200,1130373;3620757,733885;0,1092249;0,0" o:connectangles="0,0,0,0,0,0"/>
@@ -2730,21 +2730,7 @@
                 <w:rStyle w:val="Hipervnculo"/>
                 <w:noProof/>
               </w:rPr>
-              <w:t>Regis</w:t>
-            </w:r>
-            <w:r>
-              <w:rPr>
-                <w:rStyle w:val="Hipervnculo"/>
-                <w:noProof/>
-              </w:rPr>
-              <w:t>t</w:t>
-            </w:r>
-            <w:r>
-              <w:rPr>
-                <w:rStyle w:val="Hipervnculo"/>
-                <w:noProof/>
-              </w:rPr>
-              <w:t>rar devolución</w:t>
+              <w:t>Registrar devolución</w:t>
             </w:r>
             <w:r>
               <w:rPr>
@@ -2957,7 +2943,23 @@
                 <w:rFonts w:ascii="Calibri" w:hAnsi="Calibri"/>
                 <w:noProof/>
               </w:rPr>
-              <w:t>Dar de alta una revista.</w:t>
+              <w:t>Dar de alta una</w:t>
+            </w:r>
+            <w:r>
+              <w:rPr>
+                <w:rStyle w:val="Hipervnculo"/>
+                <w:rFonts w:ascii="Calibri" w:hAnsi="Calibri"/>
+                <w:noProof/>
+              </w:rPr>
+              <w:t xml:space="preserve"> </w:t>
+            </w:r>
+            <w:r>
+              <w:rPr>
+                <w:rStyle w:val="Hipervnculo"/>
+                <w:rFonts w:ascii="Calibri" w:hAnsi="Calibri"/>
+                <w:noProof/>
+              </w:rPr>
+              <w:t>revista.</w:t>
             </w:r>
             <w:r>
               <w:rPr>
@@ -6635,8 +6637,6 @@
               </w:rPr>
               <w:t>.</w:t>
             </w:r>
-            <w:bookmarkStart w:id="12" w:name="_GoBack"/>
-            <w:bookmarkEnd w:id="12"/>
           </w:p>
           <w:p>
             <w:pPr>
@@ -6923,14 +6923,14 @@
               <w:jc w:val="both"/>
               <w:outlineLvl w:val="1"/>
             </w:pPr>
-            <w:bookmarkStart w:id="13" w:name="_Toc449349960"/>
+            <w:bookmarkStart w:id="12" w:name="_Toc449349960"/>
             <w:r>
               <w:rPr>
                 <w:rFonts w:ascii="Calibri" w:hAnsi="Calibri"/>
               </w:rPr>
               <w:t>Confirmar una baja de cualquier tipo de material</w:t>
             </w:r>
-            <w:bookmarkEnd w:id="13"/>
+            <w:bookmarkEnd w:id="12"/>
           </w:p>
         </w:tc>
       </w:tr>
@@ -7282,7 +7282,7 @@
               <w:jc w:val="both"/>
               <w:outlineLvl w:val="1"/>
             </w:pPr>
-            <w:bookmarkStart w:id="14" w:name="_Toc449349961"/>
+            <w:bookmarkStart w:id="13" w:name="_Toc449349961"/>
             <w:r>
               <w:rPr>
                 <w:rFonts w:ascii="Calibri" w:hAnsi="Calibri"/>
@@ -7295,7 +7295,7 @@
               </w:rPr>
               <w:t xml:space="preserve"> libro</w:t>
             </w:r>
-            <w:bookmarkEnd w:id="14"/>
+            <w:bookmarkEnd w:id="13"/>
           </w:p>
         </w:tc>
       </w:tr>
@@ -7641,14 +7641,14 @@
               <w:jc w:val="both"/>
               <w:outlineLvl w:val="1"/>
             </w:pPr>
-            <w:bookmarkStart w:id="15" w:name="_Toc449349962"/>
+            <w:bookmarkStart w:id="14" w:name="_Toc449349962"/>
             <w:r>
               <w:rPr>
                 <w:rFonts w:ascii="Calibri" w:hAnsi="Calibri"/>
               </w:rPr>
               <w:t>Dar de alta una revista.</w:t>
             </w:r>
-            <w:bookmarkEnd w:id="15"/>
+            <w:bookmarkEnd w:id="14"/>
           </w:p>
         </w:tc>
       </w:tr>
@@ -8001,14 +8001,14 @@
               <w:jc w:val="both"/>
               <w:outlineLvl w:val="1"/>
             </w:pPr>
-            <w:bookmarkStart w:id="16" w:name="_Toc449349963"/>
+            <w:bookmarkStart w:id="15" w:name="_Toc449349963"/>
             <w:r>
               <w:rPr>
                 <w:rFonts w:ascii="Calibri" w:hAnsi="Calibri"/>
               </w:rPr>
               <w:t>Dar de alta mapas</w:t>
             </w:r>
-            <w:bookmarkEnd w:id="16"/>
+            <w:bookmarkEnd w:id="15"/>
           </w:p>
         </w:tc>
       </w:tr>
@@ -8384,14 +8384,14 @@
               <w:jc w:val="both"/>
               <w:outlineLvl w:val="1"/>
             </w:pPr>
-            <w:bookmarkStart w:id="17" w:name="_Toc449349964"/>
+            <w:bookmarkStart w:id="16" w:name="_Toc449349964"/>
             <w:r>
               <w:rPr>
                 <w:rFonts w:ascii="Calibri" w:hAnsi="Calibri"/>
               </w:rPr>
               <w:t>Dar de baja libro</w:t>
             </w:r>
-            <w:bookmarkEnd w:id="17"/>
+            <w:bookmarkEnd w:id="16"/>
           </w:p>
         </w:tc>
       </w:tr>
@@ -8734,14 +8734,14 @@
               <w:jc w:val="both"/>
               <w:outlineLvl w:val="1"/>
             </w:pPr>
-            <w:bookmarkStart w:id="18" w:name="_Toc449349965"/>
+            <w:bookmarkStart w:id="17" w:name="_Toc449349965"/>
             <w:r>
               <w:rPr>
                 <w:rFonts w:ascii="Calibri" w:hAnsi="Calibri"/>
               </w:rPr>
               <w:t>Dar de baja revista</w:t>
             </w:r>
-            <w:bookmarkEnd w:id="18"/>
+            <w:bookmarkEnd w:id="17"/>
           </w:p>
         </w:tc>
       </w:tr>
@@ -9075,14 +9075,14 @@
               <w:jc w:val="both"/>
               <w:outlineLvl w:val="1"/>
             </w:pPr>
-            <w:bookmarkStart w:id="19" w:name="_Toc449349966"/>
+            <w:bookmarkStart w:id="18" w:name="_Toc449349966"/>
             <w:r>
               <w:rPr>
                 <w:rFonts w:ascii="Calibri" w:hAnsi="Calibri"/>
               </w:rPr>
               <w:t>Dar de baja mapa</w:t>
             </w:r>
-            <w:bookmarkEnd w:id="19"/>
+            <w:bookmarkEnd w:id="18"/>
           </w:p>
         </w:tc>
       </w:tr>
@@ -9393,14 +9393,14 @@
               <w:jc w:val="both"/>
               <w:outlineLvl w:val="1"/>
             </w:pPr>
-            <w:bookmarkStart w:id="20" w:name="_Toc449349967"/>
+            <w:bookmarkStart w:id="19" w:name="_Toc449349967"/>
             <w:r>
               <w:rPr>
                 <w:rFonts w:ascii="Calibri" w:hAnsi="Calibri"/>
               </w:rPr>
               <w:t>Descargar orden de pago para pagar multa por adeudo</w:t>
             </w:r>
-            <w:bookmarkEnd w:id="20"/>
+            <w:bookmarkEnd w:id="19"/>
           </w:p>
         </w:tc>
       </w:tr>
@@ -9871,11 +9871,11 @@
               <w:pStyle w:val="Ttulo2"/>
               <w:outlineLvl w:val="1"/>
             </w:pPr>
-            <w:bookmarkStart w:id="21" w:name="_Toc449349968"/>
+            <w:bookmarkStart w:id="20" w:name="_Toc449349968"/>
             <w:r>
               <w:t>Buscar en catálogo</w:t>
             </w:r>
-            <w:bookmarkEnd w:id="21"/>
+            <w:bookmarkEnd w:id="20"/>
           </w:p>
         </w:tc>
       </w:tr>
@@ -10253,17 +10253,11 @@
               <w:pStyle w:val="Ttulo2"/>
               <w:outlineLvl w:val="1"/>
             </w:pPr>
-            <w:bookmarkStart w:id="22" w:name="_Toc449349969"/>
-            <w:r>
-              <w:t>Buscar</w:t>
-            </w:r>
-            <w:r>
-              <w:t xml:space="preserve"> libro en </w:t>
-            </w:r>
-            <w:r>
-              <w:t>catálogo</w:t>
-            </w:r>
-            <w:bookmarkEnd w:id="22"/>
+            <w:bookmarkStart w:id="21" w:name="_Toc449349969"/>
+            <w:r>
+              <w:t>Buscar libro en catálogo</w:t>
+            </w:r>
+            <w:bookmarkEnd w:id="21"/>
           </w:p>
         </w:tc>
       </w:tr>
@@ -10587,14 +10581,14 @@
               <w:jc w:val="both"/>
               <w:outlineLvl w:val="1"/>
             </w:pPr>
-            <w:bookmarkStart w:id="23" w:name="_Toc449349970"/>
+            <w:bookmarkStart w:id="22" w:name="_Toc449349970"/>
             <w:r>
               <w:rPr>
                 <w:rFonts w:ascii="Calibri" w:hAnsi="Calibri"/>
               </w:rPr>
               <w:t>Descargar orden de pago para pagar multa por daño a material didáctico.</w:t>
             </w:r>
-            <w:bookmarkEnd w:id="23"/>
+            <w:bookmarkEnd w:id="22"/>
           </w:p>
         </w:tc>
       </w:tr>
@@ -10970,12 +10964,16 @@
           <w:p>
             <w:pPr>
               <w:pStyle w:val="Ttulo2"/>
-            </w:pPr>
-            <w:bookmarkStart w:id="24" w:name="_Toc449349971"/>
-            <w:r>
-              <w:t>Registrar préstamo de libros</w:t>
-            </w:r>
-            <w:bookmarkEnd w:id="24"/>
+              <w:outlineLvl w:val="1"/>
+            </w:pPr>
+            <w:bookmarkStart w:id="23" w:name="_Toc449349971"/>
+            <w:r>
+              <w:t>Registrar préstamo</w:t>
+            </w:r>
+            <w:bookmarkEnd w:id="23"/>
+            <w:r>
+              <w:t>s de materiales</w:t>
+            </w:r>
           </w:p>
         </w:tc>
       </w:tr>
@@ -11013,7 +11011,25 @@
               <w:jc w:val="both"/>
             </w:pPr>
             <w:r>
-              <w:t>El usuario registra el préstamo de un libro por parte de un alumno o un maestro.</w:t>
+              <w:t>El bibliotecario</w:t>
+            </w:r>
+            <w:r>
+              <w:t xml:space="preserve"> registra </w:t>
+            </w:r>
+            <w:r>
+              <w:t xml:space="preserve">los préstamos que realicen </w:t>
+            </w:r>
+            <w:r>
+              <w:t>alumno</w:t>
+            </w:r>
+            <w:r>
+              <w:t>s</w:t>
+            </w:r>
+            <w:r>
+              <w:t xml:space="preserve"> o</w:t>
+            </w:r>
+            <w:r>
+              <w:t xml:space="preserve"> maestros.</w:t>
             </w:r>
           </w:p>
         </w:tc>
@@ -11156,10 +11172,7 @@
               <w:t>número de personal</w:t>
             </w:r>
             <w:r>
-              <w:t xml:space="preserve"> para Alumno o </w:t>
-            </w:r>
-            <w:r>
-              <w:t>Académico respectivamente</w:t>
+              <w:t xml:space="preserve"> para Alumno o Académico respectivamente</w:t>
             </w:r>
             <w:r>
               <w:t>.</w:t>
@@ -11314,13 +11327,41 @@
               <w:pStyle w:val="Prrafodelista"/>
               <w:numPr>
                 <w:ilvl w:val="1"/>
-                <w:numId w:val="39"/>
+                <w:numId w:val="38"/>
               </w:numPr>
               <w:jc w:val="both"/>
             </w:pPr>
             <w:r>
               <w:t>Si el libro contiene algún maltrato, esto se reporta en una sección de notas, para que así cuando el libro sea devuelto, no se piense que el alumno/maestro lo maltrató.</w:t>
             </w:r>
+          </w:p>
+          <w:p>
+            <w:pPr>
+              <w:pStyle w:val="Prrafodelista"/>
+              <w:numPr>
+                <w:ilvl w:val="1"/>
+                <w:numId w:val="38"/>
+              </w:numPr>
+              <w:jc w:val="both"/>
+            </w:pPr>
+            <w:r>
+              <w:t>En caso de ser una revista ingresa el folio de la revista.</w:t>
+            </w:r>
+          </w:p>
+          <w:p>
+            <w:pPr>
+              <w:pStyle w:val="Prrafodelista"/>
+              <w:numPr>
+                <w:ilvl w:val="1"/>
+                <w:numId w:val="38"/>
+              </w:numPr>
+              <w:jc w:val="both"/>
+            </w:pPr>
+            <w:r>
+              <w:t>En caso de ser mapa se ingresa el folio de mapa.</w:t>
+            </w:r>
+            <w:bookmarkStart w:id="24" w:name="_GoBack"/>
+            <w:bookmarkEnd w:id="24"/>
           </w:p>
         </w:tc>
       </w:tr>
@@ -12795,7 +12836,7 @@
           <w:lang w:eastAsia="es-MX"/>
         </w:rPr>
         <w:drawing>
-          <wp:anchor distT="0" distB="0" distL="114300" distR="114300" simplePos="0" relativeHeight="251659776" behindDoc="1" locked="0" layoutInCell="1" allowOverlap="1" wp14:anchorId="5691D38B" wp14:editId="336D5F74">
+          <wp:anchor distT="0" distB="0" distL="114300" distR="114300" simplePos="0" relativeHeight="251659264" behindDoc="1" locked="0" layoutInCell="1" allowOverlap="1" wp14:anchorId="5691D38B" wp14:editId="336D5F74">
             <wp:simplePos x="0" y="0"/>
             <wp:positionH relativeFrom="margin">
               <wp:align>center</wp:align>
@@ -13122,7 +13163,7 @@
             <w:noProof/>
             <w:lang w:val="es-ES"/>
           </w:rPr>
-          <w:t>20</w:t>
+          <w:t>29</w:t>
         </w:r>
         <w:r>
           <w:fldChar w:fldCharType="end"/>
@@ -13165,7 +13206,7 @@
 
 <file path=word/numbering.xml><?xml version="1.0" encoding="utf-8"?>
 <w:numbering xmlns:wpc="http://schemas.microsoft.com/office/word/2010/wordprocessingCanvas" xmlns:mc="http://schemas.openxmlformats.org/markup-compatibility/2006" xmlns:o="urn:schemas-microsoft-com:office:office" xmlns:r="http://schemas.openxmlformats.org/officeDocument/2006/relationships" xmlns:m="http://schemas.openxmlformats.org/officeDocument/2006/math" xmlns:v="urn:schemas-microsoft-com:vml" xmlns:wp14="http://schemas.microsoft.com/office/word/2010/wordprocessingDrawing" xmlns:wp="http://schemas.openxmlformats.org/drawingml/2006/wordprocessingDrawing" xmlns:w10="urn:schemas-microsoft-com:office:word" xmlns:w="http://schemas.openxmlformats.org/wordprocessingml/2006/main" xmlns:w14="http://schemas.microsoft.com/office/word/2010/wordml" xmlns:w15="http://schemas.microsoft.com/office/word/2012/wordml" xmlns:wpg="http://schemas.microsoft.com/office/word/2010/wordprocessingGroup" xmlns:wpi="http://schemas.microsoft.com/office/word/2010/wordprocessingInk" xmlns:wne="http://schemas.microsoft.com/office/word/2006/wordml" xmlns:wps="http://schemas.microsoft.com/office/word/2010/wordprocessingShape" mc:Ignorable="w14 w15 wp14">
-  <w:abstractNum w:abstractNumId="0">
+  <w:abstractNum w:abstractNumId="0" w15:restartNumberingAfterBreak="0">
     <w:nsid w:val="00A57B3E"/>
     <w:multiLevelType w:val="multilevel"/>
     <w:tmpl w:val="75F8169E"/>
@@ -13286,7 +13327,7 @@
       </w:rPr>
     </w:lvl>
   </w:abstractNum>
-  <w:abstractNum w:abstractNumId="1">
+  <w:abstractNum w:abstractNumId="1" w15:restartNumberingAfterBreak="0">
     <w:nsid w:val="0A557EC1"/>
     <w:multiLevelType w:val="hybridMultilevel"/>
     <w:tmpl w:val="B55E7192"/>
@@ -13375,7 +13416,7 @@
       </w:pPr>
     </w:lvl>
   </w:abstractNum>
-  <w:abstractNum w:abstractNumId="2">
+  <w:abstractNum w:abstractNumId="2" w15:restartNumberingAfterBreak="0">
     <w:nsid w:val="0D9A09F6"/>
     <w:multiLevelType w:val="multilevel"/>
     <w:tmpl w:val="9BE073B4"/>
@@ -13461,7 +13502,7 @@
       </w:pPr>
     </w:lvl>
   </w:abstractNum>
-  <w:abstractNum w:abstractNumId="3">
+  <w:abstractNum w:abstractNumId="3" w15:restartNumberingAfterBreak="0">
     <w:nsid w:val="12F16CDA"/>
     <w:multiLevelType w:val="hybridMultilevel"/>
     <w:tmpl w:val="0674FAE0"/>
@@ -13550,7 +13591,7 @@
       </w:pPr>
     </w:lvl>
   </w:abstractNum>
-  <w:abstractNum w:abstractNumId="4">
+  <w:abstractNum w:abstractNumId="4" w15:restartNumberingAfterBreak="0">
     <w:nsid w:val="13D034B7"/>
     <w:multiLevelType w:val="hybridMultilevel"/>
     <w:tmpl w:val="01D00120"/>
@@ -13639,7 +13680,7 @@
       </w:pPr>
     </w:lvl>
   </w:abstractNum>
-  <w:abstractNum w:abstractNumId="5">
+  <w:abstractNum w:abstractNumId="5" w15:restartNumberingAfterBreak="0">
     <w:nsid w:val="14205561"/>
     <w:multiLevelType w:val="multilevel"/>
     <w:tmpl w:val="70F84818"/>
@@ -13752,7 +13793,7 @@
       </w:rPr>
     </w:lvl>
   </w:abstractNum>
-  <w:abstractNum w:abstractNumId="6">
+  <w:abstractNum w:abstractNumId="6" w15:restartNumberingAfterBreak="0">
     <w:nsid w:val="14984AE5"/>
     <w:multiLevelType w:val="hybridMultilevel"/>
     <w:tmpl w:val="25B28664"/>
@@ -13841,7 +13882,7 @@
       </w:pPr>
     </w:lvl>
   </w:abstractNum>
-  <w:abstractNum w:abstractNumId="7">
+  <w:abstractNum w:abstractNumId="7" w15:restartNumberingAfterBreak="0">
     <w:nsid w:val="17747F39"/>
     <w:multiLevelType w:val="multilevel"/>
     <w:tmpl w:val="E8023F94"/>
@@ -13954,7 +13995,7 @@
       </w:rPr>
     </w:lvl>
   </w:abstractNum>
-  <w:abstractNum w:abstractNumId="8">
+  <w:abstractNum w:abstractNumId="8" w15:restartNumberingAfterBreak="0">
     <w:nsid w:val="1B0A0BA6"/>
     <w:multiLevelType w:val="hybridMultilevel"/>
     <w:tmpl w:val="CF92A9D2"/>
@@ -14043,7 +14084,7 @@
       </w:pPr>
     </w:lvl>
   </w:abstractNum>
-  <w:abstractNum w:abstractNumId="9">
+  <w:abstractNum w:abstractNumId="9" w15:restartNumberingAfterBreak="0">
     <w:nsid w:val="1FA10D04"/>
     <w:multiLevelType w:val="hybridMultilevel"/>
     <w:tmpl w:val="783E434E"/>
@@ -14156,7 +14197,7 @@
       </w:rPr>
     </w:lvl>
   </w:abstractNum>
-  <w:abstractNum w:abstractNumId="10">
+  <w:abstractNum w:abstractNumId="10" w15:restartNumberingAfterBreak="0">
     <w:nsid w:val="236F0AC9"/>
     <w:multiLevelType w:val="hybridMultilevel"/>
     <w:tmpl w:val="60B6AD1E"/>
@@ -14245,7 +14286,7 @@
       </w:pPr>
     </w:lvl>
   </w:abstractNum>
-  <w:abstractNum w:abstractNumId="11">
+  <w:abstractNum w:abstractNumId="11" w15:restartNumberingAfterBreak="0">
     <w:nsid w:val="26DB5BBD"/>
     <w:multiLevelType w:val="hybridMultilevel"/>
     <w:tmpl w:val="36FA62D8"/>
@@ -14331,7 +14372,7 @@
       </w:pPr>
     </w:lvl>
   </w:abstractNum>
-  <w:abstractNum w:abstractNumId="12">
+  <w:abstractNum w:abstractNumId="12" w15:restartNumberingAfterBreak="0">
     <w:nsid w:val="280F7A6C"/>
     <w:multiLevelType w:val="hybridMultilevel"/>
     <w:tmpl w:val="9AB4674C"/>
@@ -14417,7 +14458,7 @@
       </w:pPr>
     </w:lvl>
   </w:abstractNum>
-  <w:abstractNum w:abstractNumId="13">
+  <w:abstractNum w:abstractNumId="13" w15:restartNumberingAfterBreak="0">
     <w:nsid w:val="29B001BC"/>
     <w:multiLevelType w:val="multilevel"/>
     <w:tmpl w:val="89B4600A"/>
@@ -14503,7 +14544,7 @@
       </w:pPr>
     </w:lvl>
   </w:abstractNum>
-  <w:abstractNum w:abstractNumId="14">
+  <w:abstractNum w:abstractNumId="14" w15:restartNumberingAfterBreak="0">
     <w:nsid w:val="29C825CE"/>
     <w:multiLevelType w:val="hybridMultilevel"/>
     <w:tmpl w:val="0F62A1A6"/>
@@ -14589,7 +14630,7 @@
       </w:pPr>
     </w:lvl>
   </w:abstractNum>
-  <w:abstractNum w:abstractNumId="15">
+  <w:abstractNum w:abstractNumId="15" w15:restartNumberingAfterBreak="0">
     <w:nsid w:val="2CA74A27"/>
     <w:multiLevelType w:val="multilevel"/>
     <w:tmpl w:val="126C385C"/>
@@ -14702,7 +14743,7 @@
       </w:rPr>
     </w:lvl>
   </w:abstractNum>
-  <w:abstractNum w:abstractNumId="16">
+  <w:abstractNum w:abstractNumId="16" w15:restartNumberingAfterBreak="0">
     <w:nsid w:val="2EDC69E2"/>
     <w:multiLevelType w:val="multilevel"/>
     <w:tmpl w:val="537E5D00"/>
@@ -14823,7 +14864,7 @@
       </w:rPr>
     </w:lvl>
   </w:abstractNum>
-  <w:abstractNum w:abstractNumId="17">
+  <w:abstractNum w:abstractNumId="17" w15:restartNumberingAfterBreak="0">
     <w:nsid w:val="33516D74"/>
     <w:multiLevelType w:val="multilevel"/>
     <w:tmpl w:val="E4F2CAC0"/>
@@ -14944,7 +14985,7 @@
       </w:rPr>
     </w:lvl>
   </w:abstractNum>
-  <w:abstractNum w:abstractNumId="18">
+  <w:abstractNum w:abstractNumId="18" w15:restartNumberingAfterBreak="0">
     <w:nsid w:val="3D164303"/>
     <w:multiLevelType w:val="multilevel"/>
     <w:tmpl w:val="212CE790"/>
@@ -15057,7 +15098,7 @@
       </w:rPr>
     </w:lvl>
   </w:abstractNum>
-  <w:abstractNum w:abstractNumId="19">
+  <w:abstractNum w:abstractNumId="19" w15:restartNumberingAfterBreak="0">
     <w:nsid w:val="3DD55B47"/>
     <w:multiLevelType w:val="multilevel"/>
     <w:tmpl w:val="105CF4B6"/>
@@ -15178,7 +15219,7 @@
       </w:rPr>
     </w:lvl>
   </w:abstractNum>
-  <w:abstractNum w:abstractNumId="20">
+  <w:abstractNum w:abstractNumId="20" w15:restartNumberingAfterBreak="0">
     <w:nsid w:val="44453EA5"/>
     <w:multiLevelType w:val="multilevel"/>
     <w:tmpl w:val="080A001F"/>
@@ -15291,7 +15332,7 @@
       </w:rPr>
     </w:lvl>
   </w:abstractNum>
-  <w:abstractNum w:abstractNumId="21">
+  <w:abstractNum w:abstractNumId="21" w15:restartNumberingAfterBreak="0">
     <w:nsid w:val="453955F0"/>
     <w:multiLevelType w:val="hybridMultilevel"/>
     <w:tmpl w:val="EAFA1702"/>
@@ -15380,7 +15421,7 @@
       </w:pPr>
     </w:lvl>
   </w:abstractNum>
-  <w:abstractNum w:abstractNumId="22">
+  <w:abstractNum w:abstractNumId="22" w15:restartNumberingAfterBreak="0">
     <w:nsid w:val="45D5315F"/>
     <w:multiLevelType w:val="hybridMultilevel"/>
     <w:tmpl w:val="9EDE21B6"/>
@@ -15469,7 +15510,7 @@
       </w:pPr>
     </w:lvl>
   </w:abstractNum>
-  <w:abstractNum w:abstractNumId="23">
+  <w:abstractNum w:abstractNumId="23" w15:restartNumberingAfterBreak="0">
     <w:nsid w:val="4ADD48EF"/>
     <w:multiLevelType w:val="multilevel"/>
     <w:tmpl w:val="8A86D426"/>
@@ -15582,7 +15623,7 @@
       </w:rPr>
     </w:lvl>
   </w:abstractNum>
-  <w:abstractNum w:abstractNumId="24">
+  <w:abstractNum w:abstractNumId="24" w15:restartNumberingAfterBreak="0">
     <w:nsid w:val="4E3C2071"/>
     <w:multiLevelType w:val="multilevel"/>
     <w:tmpl w:val="BFB662CE"/>
@@ -15695,7 +15736,7 @@
       </w:rPr>
     </w:lvl>
   </w:abstractNum>
-  <w:abstractNum w:abstractNumId="25">
+  <w:abstractNum w:abstractNumId="25" w15:restartNumberingAfterBreak="0">
     <w:nsid w:val="4ED5760A"/>
     <w:multiLevelType w:val="multilevel"/>
     <w:tmpl w:val="080A001F"/>
@@ -15808,7 +15849,7 @@
       </w:rPr>
     </w:lvl>
   </w:abstractNum>
-  <w:abstractNum w:abstractNumId="26">
+  <w:abstractNum w:abstractNumId="26" w15:restartNumberingAfterBreak="0">
     <w:nsid w:val="4FF76EAD"/>
     <w:multiLevelType w:val="hybridMultilevel"/>
     <w:tmpl w:val="861EC41C"/>
@@ -15897,7 +15938,7 @@
       </w:pPr>
     </w:lvl>
   </w:abstractNum>
-  <w:abstractNum w:abstractNumId="27">
+  <w:abstractNum w:abstractNumId="27" w15:restartNumberingAfterBreak="0">
     <w:nsid w:val="57116DF7"/>
     <w:multiLevelType w:val="multilevel"/>
     <w:tmpl w:val="BFB662CE"/>
@@ -16010,7 +16051,7 @@
       </w:rPr>
     </w:lvl>
   </w:abstractNum>
-  <w:abstractNum w:abstractNumId="28">
+  <w:abstractNum w:abstractNumId="28" w15:restartNumberingAfterBreak="0">
     <w:nsid w:val="585E6639"/>
     <w:multiLevelType w:val="multilevel"/>
     <w:tmpl w:val="D632E544"/>
@@ -16123,7 +16164,7 @@
       </w:rPr>
     </w:lvl>
   </w:abstractNum>
-  <w:abstractNum w:abstractNumId="29">
+  <w:abstractNum w:abstractNumId="29" w15:restartNumberingAfterBreak="0">
     <w:nsid w:val="59073147"/>
     <w:multiLevelType w:val="multilevel"/>
     <w:tmpl w:val="4030FD66"/>
@@ -16244,7 +16285,7 @@
       </w:rPr>
     </w:lvl>
   </w:abstractNum>
-  <w:abstractNum w:abstractNumId="30">
+  <w:abstractNum w:abstractNumId="30" w15:restartNumberingAfterBreak="0">
     <w:nsid w:val="59D75F6A"/>
     <w:multiLevelType w:val="multilevel"/>
     <w:tmpl w:val="950EDF62"/>
@@ -16365,7 +16406,7 @@
       </w:rPr>
     </w:lvl>
   </w:abstractNum>
-  <w:abstractNum w:abstractNumId="31">
+  <w:abstractNum w:abstractNumId="31" w15:restartNumberingAfterBreak="0">
     <w:nsid w:val="5BCF5CE3"/>
     <w:multiLevelType w:val="hybridMultilevel"/>
     <w:tmpl w:val="144AC26E"/>
@@ -16454,7 +16495,7 @@
       </w:pPr>
     </w:lvl>
   </w:abstractNum>
-  <w:abstractNum w:abstractNumId="32">
+  <w:abstractNum w:abstractNumId="32" w15:restartNumberingAfterBreak="0">
     <w:nsid w:val="5E413DD3"/>
     <w:multiLevelType w:val="hybridMultilevel"/>
     <w:tmpl w:val="513E2FC0"/>
@@ -16543,7 +16584,7 @@
       </w:pPr>
     </w:lvl>
   </w:abstractNum>
-  <w:abstractNum w:abstractNumId="33">
+  <w:abstractNum w:abstractNumId="33" w15:restartNumberingAfterBreak="0">
     <w:nsid w:val="5EAB0A48"/>
     <w:multiLevelType w:val="hybridMultilevel"/>
     <w:tmpl w:val="763A2D82"/>
@@ -16629,7 +16670,7 @@
       </w:pPr>
     </w:lvl>
   </w:abstractNum>
-  <w:abstractNum w:abstractNumId="34">
+  <w:abstractNum w:abstractNumId="34" w15:restartNumberingAfterBreak="0">
     <w:nsid w:val="6131536C"/>
     <w:multiLevelType w:val="hybridMultilevel"/>
     <w:tmpl w:val="7098FA7E"/>
@@ -16718,7 +16759,7 @@
       </w:pPr>
     </w:lvl>
   </w:abstractNum>
-  <w:abstractNum w:abstractNumId="35">
+  <w:abstractNum w:abstractNumId="35" w15:restartNumberingAfterBreak="0">
     <w:nsid w:val="6249533D"/>
     <w:multiLevelType w:val="multilevel"/>
     <w:tmpl w:val="A3D6ECC6"/>
@@ -16839,7 +16880,7 @@
       </w:rPr>
     </w:lvl>
   </w:abstractNum>
-  <w:abstractNum w:abstractNumId="36">
+  <w:abstractNum w:abstractNumId="36" w15:restartNumberingAfterBreak="0">
     <w:nsid w:val="655C4EB6"/>
     <w:multiLevelType w:val="multilevel"/>
     <w:tmpl w:val="DCBA6C8A"/>
@@ -16960,7 +17001,7 @@
       </w:rPr>
     </w:lvl>
   </w:abstractNum>
-  <w:abstractNum w:abstractNumId="37">
+  <w:abstractNum w:abstractNumId="37" w15:restartNumberingAfterBreak="0">
     <w:nsid w:val="6C3A4068"/>
     <w:multiLevelType w:val="multilevel"/>
     <w:tmpl w:val="4C6C5556"/>
@@ -17073,7 +17114,7 @@
       </w:rPr>
     </w:lvl>
   </w:abstractNum>
-  <w:abstractNum w:abstractNumId="38">
+  <w:abstractNum w:abstractNumId="38" w15:restartNumberingAfterBreak="0">
     <w:nsid w:val="6C5B3EAE"/>
     <w:multiLevelType w:val="hybridMultilevel"/>
     <w:tmpl w:val="9EDE21B6"/>
@@ -17162,7 +17203,7 @@
       </w:pPr>
     </w:lvl>
   </w:abstractNum>
-  <w:abstractNum w:abstractNumId="39">
+  <w:abstractNum w:abstractNumId="39" w15:restartNumberingAfterBreak="0">
     <w:nsid w:val="6DD601B1"/>
     <w:multiLevelType w:val="hybridMultilevel"/>
     <w:tmpl w:val="39B6751C"/>
@@ -17251,7 +17292,7 @@
       </w:pPr>
     </w:lvl>
   </w:abstractNum>
-  <w:abstractNum w:abstractNumId="40">
+  <w:abstractNum w:abstractNumId="40" w15:restartNumberingAfterBreak="0">
     <w:nsid w:val="782324FC"/>
     <w:multiLevelType w:val="hybridMultilevel"/>
     <w:tmpl w:val="763A2D82"/>
@@ -17337,7 +17378,7 @@
       </w:pPr>
     </w:lvl>
   </w:abstractNum>
-  <w:abstractNum w:abstractNumId="41">
+  <w:abstractNum w:abstractNumId="41" w15:restartNumberingAfterBreak="0">
     <w:nsid w:val="785D62C0"/>
     <w:multiLevelType w:val="multilevel"/>
     <w:tmpl w:val="E4F2CAC0"/>
@@ -17458,7 +17499,7 @@
       </w:rPr>
     </w:lvl>
   </w:abstractNum>
-  <w:abstractNum w:abstractNumId="42">
+  <w:abstractNum w:abstractNumId="42" w15:restartNumberingAfterBreak="0">
     <w:nsid w:val="78D55F81"/>
     <w:multiLevelType w:val="multilevel"/>
     <w:tmpl w:val="B028710A"/>
@@ -17579,7 +17620,7 @@
       </w:rPr>
     </w:lvl>
   </w:abstractNum>
-  <w:abstractNum w:abstractNumId="43">
+  <w:abstractNum w:abstractNumId="43" w15:restartNumberingAfterBreak="0">
     <w:nsid w:val="7E5C6B71"/>
     <w:multiLevelType w:val="multilevel"/>
     <w:tmpl w:val="4BD6E696"/>
@@ -18596,7 +18637,6 @@
       <w:lang w:val="es-ES"/>
     </w:rPr>
     <w:tblPr>
-      <w:tblInd w:w="0" w:type="dxa"/>
       <w:tblBorders>
         <w:top w:val="single" w:sz="4" w:space="0" w:color="auto"/>
         <w:left w:val="single" w:sz="4" w:space="0" w:color="auto"/>
@@ -18605,12 +18645,6 @@
         <w:insideH w:val="single" w:sz="4" w:space="0" w:color="auto"/>
         <w:insideV w:val="single" w:sz="4" w:space="0" w:color="auto"/>
       </w:tblBorders>
-      <w:tblCellMar>
-        <w:top w:w="0" w:type="dxa"/>
-        <w:left w:w="108" w:type="dxa"/>
-        <w:bottom w:w="0" w:type="dxa"/>
-        <w:right w:w="108" w:type="dxa"/>
-      </w:tblCellMar>
     </w:tblPr>
   </w:style>
   <w:style w:type="paragraph" w:styleId="Textodeglobo">
@@ -18931,7 +18965,7 @@
 </file>
 
 <file path=customXml/itemProps2.xml><?xml version="1.0" encoding="utf-8"?>
-<ds:datastoreItem xmlns:ds="http://schemas.openxmlformats.org/officeDocument/2006/customXml" ds:itemID="{ED910820-8482-4753-8CBD-C18853FD2254}">
+<ds:datastoreItem xmlns:ds="http://schemas.openxmlformats.org/officeDocument/2006/customXml" ds:itemID="{6351A417-2D9F-4D6C-97B3-5A0E1847BC9A}">
   <ds:schemaRefs>
     <ds:schemaRef ds:uri="http://schemas.openxmlformats.org/officeDocument/2006/bibliography"/>
   </ds:schemaRefs>

</xml_diff>